<commit_message>
VISUAL DESIGNS AND DATA REQUIREMENTS
</commit_message>
<xml_diff>
--- a/A2/A1 + A2.docx
+++ b/A2/A1 + A2.docx
@@ -110,15 +110,7 @@
             <w:rFonts w:ascii="Arial" w:hAnsi="Arial" w:cs="Arial"/>
             <w:color w:val="ACD5F8"/>
           </w:rPr>
-          <w:t xml:space="preserve">EMS </w:t>
-        </w:r>
-        <w:r>
-          <w:rPr>
-            <w:rStyle w:val="Hyperlink"/>
-            <w:rFonts w:ascii="Arial" w:hAnsi="Arial" w:cs="Arial"/>
-            <w:color w:val="ACD5F8"/>
-          </w:rPr>
-          <w:t>Fire Cell</w:t>
+          <w:t>EMS Fire Cell</w:t>
         </w:r>
       </w:hyperlink>
       <w:r>
@@ -157,23 +149,7 @@
           <w:rFonts w:ascii="Arial" w:hAnsi="Arial" w:cs="Arial"/>
           <w:color w:val="E6E8F0"/>
         </w:rPr>
-        <w:t> They offer "FUYL" smart lockers in the gift shop for secure charging of phones and laptops, as noted in a </w:t>
-      </w:r>
-      <w:r>
-        <w:rPr>
-          <w:rStyle w:val="t286pc"/>
-          <w:rFonts w:ascii="Arial" w:hAnsi="Arial" w:cs="Arial"/>
-          <w:color w:val="E6E8F0"/>
-        </w:rPr>
-        <w:t>Lock Charge</w:t>
-      </w:r>
-      <w:r>
-        <w:rPr>
-          <w:rStyle w:val="t286pc"/>
-          <w:rFonts w:ascii="Arial" w:hAnsi="Arial" w:cs="Arial"/>
-          <w:color w:val="E6E8F0"/>
-        </w:rPr>
-        <w:t>.</w:t>
+        <w:t> They offer "FUYL" smart lockers in the gift shop for secure charging of phones and laptops, as noted in a Lock Charge.</w:t>
       </w:r>
       <w:r>
         <w:rPr>
@@ -469,7 +445,6 @@
         </w:numPr>
       </w:pPr>
       <w:r>
-        <w:lastRenderedPageBreak/>
         <w:t>GDPR regulates the collection, storage and processing of personal date for users within the UK and EU.</w:t>
       </w:r>
     </w:p>
@@ -506,6 +481,7 @@
         </w:numPr>
       </w:pPr>
       <w:r>
+        <w:lastRenderedPageBreak/>
         <w:t>Cookie regulations require websites to inform users when tracking technologies are used.</w:t>
       </w:r>
     </w:p>
@@ -652,7 +628,6 @@
           <w:bCs/>
           <w:u w:val="single"/>
         </w:rPr>
-        <w:lastRenderedPageBreak/>
         <w:t>NON-FUNCTIONAL REQUIREMENTS:</w:t>
       </w:r>
     </w:p>
@@ -677,6 +652,7 @@
         </w:numPr>
       </w:pPr>
       <w:r>
+        <w:lastRenderedPageBreak/>
         <w:t>The system should protect user data through authorisation protocols to authorise</w:t>
       </w:r>
       <w:r>
@@ -913,6 +889,255 @@
       </w:pPr>
       <w:r>
         <w:t>Authorised staff members can analyse stored ticket sales data through the data management system.</w:t>
+      </w:r>
+    </w:p>
+    <w:p/>
+    <w:p>
+      <w:pPr>
+        <w:rPr>
+          <w:b/>
+          <w:bCs/>
+          <w:u w:val="single"/>
+        </w:rPr>
+      </w:pPr>
+    </w:p>
+    <w:p>
+      <w:pPr>
+        <w:rPr>
+          <w:b/>
+          <w:bCs/>
+          <w:u w:val="single"/>
+        </w:rPr>
+      </w:pPr>
+    </w:p>
+    <w:p>
+      <w:r>
+        <w:rPr>
+          <w:b/>
+          <w:bCs/>
+          <w:u w:val="single"/>
+        </w:rPr>
+        <w:lastRenderedPageBreak/>
+        <w:t>Justification</w:t>
+      </w:r>
+      <w:r>
+        <w:t>:</w:t>
+      </w:r>
+    </w:p>
+    <w:p>
+      <w:r>
+        <w:t>The use of a</w:t>
+      </w:r>
+      <w:r>
+        <w:t xml:space="preserve"> navigation system is </w:t>
+      </w:r>
+      <w:r>
+        <w:t>appropriate</w:t>
+      </w:r>
+      <w:r>
+        <w:t xml:space="preserve"> for users</w:t>
+      </w:r>
+      <w:r>
+        <w:t xml:space="preserve"> due to the London zoo’s size</w:t>
+      </w:r>
+      <w:r>
+        <w:t xml:space="preserve"> </w:t>
+      </w:r>
+      <w:r>
+        <w:t xml:space="preserve">which results in less reliance </w:t>
+      </w:r>
+      <w:r>
+        <w:t>on</w:t>
+      </w:r>
+      <w:r>
+        <w:t xml:space="preserve"> staff for navigation.</w:t>
+      </w:r>
+      <w:r>
+        <w:t xml:space="preserve"> The </w:t>
+      </w:r>
+      <w:r>
+        <w:t>use of a</w:t>
+      </w:r>
+      <w:r>
+        <w:t xml:space="preserve"> hybrid platform was </w:t>
+      </w:r>
+      <w:r>
+        <w:t>implemented</w:t>
+      </w:r>
+      <w:r>
+        <w:t xml:space="preserve"> </w:t>
+      </w:r>
+      <w:r>
+        <w:t>due to the need to</w:t>
+      </w:r>
+      <w:r>
+        <w:t xml:space="preserve"> support a range of users</w:t>
+      </w:r>
+      <w:r>
+        <w:t xml:space="preserve"> </w:t>
+      </w:r>
+      <w:r>
+        <w:t>with different accessibility needs</w:t>
+      </w:r>
+      <w:r>
+        <w:t>.</w:t>
+      </w:r>
+      <w:r>
+        <w:t xml:space="preserve"> The </w:t>
+      </w:r>
+      <w:r>
+        <w:t>use of real</w:t>
+      </w:r>
+      <w:r>
+        <w:t>-</w:t>
+      </w:r>
+      <w:r>
+        <w:t>ti</w:t>
+      </w:r>
+      <w:r>
+        <w:t>me notification</w:t>
+      </w:r>
+      <w:r>
+        <w:t xml:space="preserve"> system</w:t>
+      </w:r>
+      <w:r>
+        <w:t xml:space="preserve"> was chosen due to the need to </w:t>
+      </w:r>
+      <w:r>
+        <w:t xml:space="preserve">deliver timely information to users </w:t>
+      </w:r>
+      <w:r>
+        <w:t xml:space="preserve">regarding safety announcements or queue </w:t>
+      </w:r>
+      <w:r>
+        <w:t>updates</w:t>
+      </w:r>
+      <w:r>
+        <w:t>.</w:t>
+      </w:r>
+      <w:r>
+        <w:t xml:space="preserve"> The decis</w:t>
+      </w:r>
+      <w:r>
+        <w:t xml:space="preserve">ion to provide users with personalised suggestions was implemented </w:t>
+      </w:r>
+      <w:r>
+        <w:t>to</w:t>
+      </w:r>
+      <w:r>
+        <w:t xml:space="preserve"> support</w:t>
+      </w:r>
+      <w:r>
+        <w:t xml:space="preserve"> user engagement with relevant</w:t>
+      </w:r>
+      <w:r>
+        <w:t xml:space="preserve"> or similar</w:t>
+      </w:r>
+      <w:r>
+        <w:t xml:space="preserve"> </w:t>
+      </w:r>
+      <w:r>
+        <w:t>attractions.</w:t>
+      </w:r>
+    </w:p>
+    <w:p/>
+    <w:p>
+      <w:r>
+        <w:rPr>
+          <w:b/>
+          <w:bCs/>
+          <w:u w:val="single"/>
+        </w:rPr>
+        <w:t>Risks &amp; Regulations</w:t>
+      </w:r>
+      <w:r>
+        <w:t>:</w:t>
+      </w:r>
+    </w:p>
+    <w:p>
+      <w:r>
+        <w:t xml:space="preserve">There is a risk that </w:t>
+      </w:r>
+      <w:r>
+        <w:t xml:space="preserve">in the event of a data breach or data </w:t>
+      </w:r>
+      <w:r>
+        <w:t xml:space="preserve">misuse, confidential </w:t>
+      </w:r>
+      <w:r>
+        <w:t xml:space="preserve">visitor data can be </w:t>
+      </w:r>
+      <w:r>
+        <w:t>exploited.</w:t>
+      </w:r>
+      <w:r>
+        <w:t xml:space="preserve"> The system may present a risk</w:t>
+      </w:r>
+      <w:r>
+        <w:t xml:space="preserve"> in </w:t>
+      </w:r>
+      <w:r>
+        <w:t>operational coordination</w:t>
+      </w:r>
+      <w:r>
+        <w:t xml:space="preserve"> </w:t>
+      </w:r>
+      <w:r>
+        <w:t xml:space="preserve">if </w:t>
+      </w:r>
+      <w:r>
+        <w:t>inaccurate real-time information is delivered t</w:t>
+      </w:r>
+      <w:r>
+        <w:t>o users.</w:t>
+      </w:r>
+      <w:r>
+        <w:t xml:space="preserve"> The system may present</w:t>
+      </w:r>
+      <w:r>
+        <w:t xml:space="preserve"> a risk if it experiences </w:t>
+      </w:r>
+      <w:r>
+        <w:t>downtime,</w:t>
+      </w:r>
+      <w:r>
+        <w:t xml:space="preserve"> affecting staff communication and user data management.</w:t>
+      </w:r>
+    </w:p>
+    <w:p/>
+    <w:p>
+      <w:r>
+        <w:t>The</w:t>
+      </w:r>
+      <w:r>
+        <w:t xml:space="preserve"> system must consider the UK’s GDPR </w:t>
+      </w:r>
+      <w:r>
+        <w:t xml:space="preserve">in relation </w:t>
+      </w:r>
+      <w:r>
+        <w:t xml:space="preserve">to user </w:t>
+      </w:r>
+      <w:r>
+        <w:t>data management, in both how long the data is kept for and the explicit purpose of having said data.</w:t>
+      </w:r>
+      <w:r>
+        <w:t xml:space="preserve"> The organisation must comply with WCAG </w:t>
+      </w:r>
+      <w:r>
+        <w:t>policies in making sure that the hybrid platform supports</w:t>
+      </w:r>
+      <w:r>
+        <w:t xml:space="preserve"> a</w:t>
+      </w:r>
+      <w:r>
+        <w:t xml:space="preserve"> range </w:t>
+      </w:r>
+      <w:r>
+        <w:t xml:space="preserve">of users with </w:t>
+      </w:r>
+      <w:r>
+        <w:t>different accessibility needs.</w:t>
       </w:r>
     </w:p>
     <w:sectPr>
@@ -3655,6 +3880,7 @@
   <w:style w:type="character" w:default="1" w:styleId="DefaultParagraphFont">
     <w:name w:val="Default Paragraph Font"/>
     <w:uiPriority w:val="1"/>
+    <w:semiHidden/>
     <w:unhideWhenUsed/>
   </w:style>
   <w:style w:type="table" w:default="1" w:styleId="TableNormal">

</xml_diff>